<commit_message>
css structure, scrollbar for result list, position of result list and stats
</commit_message>
<xml_diff>
--- a/praca/praca_inżynierska_Bartosz_Krzysztoszek.docx
+++ b/praca/praca_inżynierska_Bartosz_Krzysztoszek.docx
@@ -3418,6 +3418,9 @@
         <w:t>Mechanika kostki</w:t>
       </w:r>
       <w:bookmarkEnd w:id="3"/>
+      <w:r>
+        <w:t xml:space="preserve"> Rubika</w:t>
+      </w:r>
     </w:p>
     <w:p>
       <w:r>
@@ -3543,6 +3546,9 @@
         <w:t>Schemat kolorów kostki</w:t>
       </w:r>
       <w:bookmarkEnd w:id="4"/>
+      <w:r>
+        <w:t xml:space="preserve"> Rubika</w:t>
+      </w:r>
     </w:p>
     <w:p/>
     <w:p>
@@ -3624,6 +3630,9 @@
         <w:t>Układanie kostki</w:t>
       </w:r>
       <w:bookmarkEnd w:id="5"/>
+      <w:r>
+        <w:t xml:space="preserve"> Rubika</w:t>
+      </w:r>
     </w:p>
     <w:p>
       <w:pPr>
@@ -3888,10 +3897,7 @@
         <w:t xml:space="preserve">(R), obrotom </w:t>
       </w:r>
       <w:r>
-        <w:t>warstwą</w:t>
-      </w:r>
-      <w:r>
-        <w:t xml:space="preserve"> </w:t>
+        <w:t xml:space="preserve">warstwą </w:t>
       </w:r>
       <w:r>
         <w:t>ścian</w:t>
@@ -3909,10 +3915,7 @@
         <w:t xml:space="preserve"> (U) oraz obrotom </w:t>
       </w:r>
       <w:r>
-        <w:t>warstwą</w:t>
-      </w:r>
-      <w:r>
-        <w:t xml:space="preserve"> </w:t>
+        <w:t xml:space="preserve">warstwą </w:t>
       </w:r>
       <w:r>
         <w:t>ścian</w:t>
@@ -3950,13 +3953,7 @@
         </w:numPr>
       </w:pPr>
       <w:r>
-        <w:t>M</w:t>
-      </w:r>
-      <w:r>
-        <w:t xml:space="preserve"> – </w:t>
-      </w:r>
-      <w:r>
-        <w:t>warstwa pomiędzy warstwami ściany prawej (R) i lewej (L)</w:t>
+        <w:t>M – warstwa pomiędzy warstwami ściany prawej (R) i lewej (L)</w:t>
       </w:r>
     </w:p>
     <w:p>
@@ -3968,13 +3965,7 @@
         </w:numPr>
       </w:pPr>
       <w:r>
-        <w:t>E</w:t>
-      </w:r>
-      <w:r>
-        <w:t xml:space="preserve"> – </w:t>
-      </w:r>
-      <w:r>
-        <w:t>warstwa pomiędzy warstwami ściany górnej (U) i dolnej (D)</w:t>
+        <w:t>E – warstwa pomiędzy warstwami ściany górnej (U) i dolnej (D)</w:t>
       </w:r>
     </w:p>
     <w:p>
@@ -3986,13 +3977,7 @@
         </w:numPr>
       </w:pPr>
       <w:r>
-        <w:t>S</w:t>
-      </w:r>
-      <w:r>
-        <w:t xml:space="preserve"> – </w:t>
-      </w:r>
-      <w:r>
-        <w:t>warstwa pomiędzy warstwami ściany przedniej (F) i tylnej (B)</w:t>
+        <w:t>S – warstwa pomiędzy warstwami ściany przedniej (F) i tylnej (B)</w:t>
       </w:r>
     </w:p>
     <w:p>
@@ -4015,10 +4000,7 @@
         <w:t xml:space="preserve">Zapis litery „M” oznacza obrót warstwą </w:t>
       </w:r>
       <w:r>
-        <w:t xml:space="preserve">o </w:t>
-      </w:r>
-      <w:r>
-        <w:t xml:space="preserve">dziewięćdziesiąt stopni </w:t>
+        <w:t xml:space="preserve">o dziewięćdziesiąt stopni </w:t>
       </w:r>
       <w:r>
         <w:t xml:space="preserve">z góry na dół. Zapis litery „E” oznacza obrót warstwą </w:t>
@@ -4036,28 +4018,13 @@
         <w:t>zgodnie z ruchem ściany przedniej (F)</w:t>
       </w:r>
       <w:r>
-        <w:t>.</w:t>
-      </w:r>
-      <w:r>
-        <w:t xml:space="preserve"> Zapisanie symbolu apostrofu </w:t>
+        <w:t xml:space="preserve">. Zapisanie symbolu apostrofu </w:t>
       </w:r>
       <w:r>
         <w:t>(′)</w:t>
       </w:r>
       <w:r>
-        <w:t xml:space="preserve"> po danej literze z notacji oznacza obrót</w:t>
-      </w:r>
-      <w:r>
-        <w:t xml:space="preserve"> warstwą </w:t>
-      </w:r>
-      <w:r>
-        <w:t xml:space="preserve">o dziewięćdziesiąt stopni </w:t>
-      </w:r>
-      <w:r>
-        <w:t xml:space="preserve">w przeciwnym kierunku. </w:t>
-      </w:r>
-      <w:r>
-        <w:t>Zapisanie cyfry „2” po danej literze z notacji oznacza obrót warstwą o sto osiemdziesiąt stopni.</w:t>
+        <w:t xml:space="preserve"> po danej literze z notacji oznacza obrót warstwą o dziewięćdziesiąt stopni w przeciwnym kierunku. Zapisanie cyfry „2” po danej literze z notacji oznacza obrót warstwą o sto osiemdziesiąt stopni.</w:t>
       </w:r>
     </w:p>
     <w:p>
@@ -4069,10 +4036,15 @@
       <w:pPr>
         <w:pStyle w:val="Nagwek3"/>
       </w:pPr>
+      <w:bookmarkStart w:id="7" w:name="_Hlk151975273"/>
       <w:r>
         <w:t>Metody układania kostki</w:t>
       </w:r>
-    </w:p>
+      <w:r>
+        <w:t xml:space="preserve"> Rubika</w:t>
+      </w:r>
+    </w:p>
+    <w:bookmarkEnd w:id="7"/>
     <w:p>
       <w:r>
         <w:t xml:space="preserve">Najpopularniejszą metodą układania kostki Rubika dla początkujących jest „metoda LBL”. W skrócie polega ona na ułożeniu </w:t>
@@ -4150,7 +4122,30 @@
         <w:t>wymaga nauczenia się ponad stu algorytmów</w:t>
       </w:r>
       <w:r>
-        <w:t xml:space="preserve">. Dobra znajomość wszystkich wymaganych algorytmów oraz umiejętność szybkiego stosowania ich podczas układania pozwala na uzyskiwanie czasów ułożenia kostki nawet poniżej dziesięciu sekund. </w:t>
+        <w:t>. Dobra znajomość wszystkich wymaganych algorytmów oraz umiejętność szybkiego stosowania ich podczas układania pozwala na uzyskiwanie czasów ułożenia kostki nawet poniżej dziesięciu sekund.</w:t>
+      </w:r>
+      <w:r>
+        <w:t xml:space="preserve"> </w:t>
+      </w:r>
+    </w:p>
+    <w:p/>
+    <w:p>
+      <w:pPr>
+        <w:pStyle w:val="Nagwek3"/>
+      </w:pPr>
+      <w:r>
+        <w:t>Dostępność kostek Rubika</w:t>
+      </w:r>
+    </w:p>
+    <w:p>
+      <w:r>
+        <w:t xml:space="preserve">Istotnym obecnie aspektem powiązanym z kostkami Rubika jest ich dostępność na rynku. </w:t>
+      </w:r>
+      <w:r>
+        <w:t xml:space="preserve">Oficjalną firmą posiadającą prawa do określania dystrybuowanych przez siebie produktów jest Rubiks. Firma dystrybuuje kostki Rubika oraz układanki i inne produkty powiązane z kostką Rubika. W praktyce jednak, wśród osób układających kostki Rubika na czas, produkty firmy Rubiks nie cieszą się popularnością i są uważane za mało ergonomiczne i trudne w wykonywaniu obrotów co zmniejsza komfort oraz przekłada się na słabsze wyniki. Alternatywą dla produktów firmy Rubiks są chińskie firmy takie jak Gan, MoFangGe, oraz MoYu. Pomimo iż firmy nie mogą </w:t>
+      </w:r>
+      <w:r>
+        <w:t>określać swoich produktów w żaden sposób związany z nazwiskiem Rubik, oferują one produkty dostosowane do układania kostek Rubika i innych układanek z jej rodziny skupionego na uzyskiwanie jak najniższych czasów. Kostki te projektowane są tak aby poruszanie nimi było jak najbardziej efektywne oraz ergonomiczne. Kostki te pozwalają często na tak zwane „ścinanie narożników” czyli możliwość wykonania obrotu ściany kostki przed pełnym zakończeniem obrotu ściany prostopadłej. Dodatkowo kostki te pozwalają na wysoki stopień spersonalizowania pod względem stosowanego smaru, siły naprężenia sprężyn mechanizmu rdzenia. W szczególności obecnie coraz więcej układanek sportowych jest wyposażanych w magnesy.</w:t>
       </w:r>
     </w:p>
     <w:p>
@@ -4192,22 +4187,242 @@
         <w:t>układanek</w:t>
       </w:r>
       <w:r>
-        <w:t xml:space="preserve"> logicznych z jej rodziny.</w:t>
+        <w:t xml:space="preserve"> logicznych z jej rodziny. </w:t>
+      </w:r>
+      <w:r>
+        <w:t xml:space="preserve">Organizowaniem oficjalnych zawodów w tej dyscyplinie zajmuje się </w:t>
+      </w:r>
+      <w:r>
+        <w:t>organizacja międzynarodowa</w:t>
+      </w:r>
+      <w:r>
+        <w:t xml:space="preserve"> WCA</w:t>
+      </w:r>
+      <w:r>
+        <w:t xml:space="preserve">. Oficjalne zawody przebiegają według zasad oraz regulacji ustalanych przez WCA. </w:t>
+      </w:r>
+    </w:p>
+    <w:p/>
+    <w:p>
+      <w:pPr>
+        <w:pStyle w:val="Nagwek3"/>
+      </w:pPr>
+      <w:r>
+        <w:t>Przebieg zawodów</w:t>
+      </w:r>
+    </w:p>
+    <w:p>
+      <w:r>
+        <w:t>Na każd</w:t>
+      </w:r>
+      <w:r>
+        <w:t>e</w:t>
+      </w:r>
+      <w:r>
+        <w:t xml:space="preserve"> oficjaln</w:t>
+      </w:r>
+      <w:r>
+        <w:t>e</w:t>
+      </w:r>
+      <w:r>
+        <w:t xml:space="preserve"> zawod</w:t>
+      </w:r>
+      <w:r>
+        <w:t>y</w:t>
+      </w:r>
+      <w:r>
+        <w:t xml:space="preserve"> są określ</w:t>
+      </w:r>
+      <w:r>
+        <w:t>a</w:t>
+      </w:r>
+      <w:r>
+        <w:t>ne układanki w jakich odbywa się rywalizacja, przy czym obecnie mogą być to tylko układanki wybrane z siedemnastu oficjalnych konkurencji. Warto wspomnieć, że standardowa kostka Rubika nie jest obowiązkową układanką</w:t>
+      </w:r>
+      <w:r>
+        <w:t>,</w:t>
+      </w:r>
+      <w:r>
+        <w:t xml:space="preserve"> w której odbywa się rywalizacja na każdych zawodach, ale jest ona zdecydowanie </w:t>
+      </w:r>
+      <w:r>
+        <w:t xml:space="preserve">najczęściej pojawiąjącą się </w:t>
+      </w:r>
+      <w:r>
+        <w:t xml:space="preserve">układanką </w:t>
+      </w:r>
+      <w:r>
+        <w:t xml:space="preserve">na zawodach. Zawody są podzielone na rundy. W każdej rundzie odbywa się rywalizacja w danej układance, przy czym rywalizacja w </w:t>
+      </w:r>
+      <w:r>
+        <w:t>jednej</w:t>
+      </w:r>
+      <w:r>
+        <w:t xml:space="preserve"> układance może obejmować więcej niż jedną rundę</w:t>
+      </w:r>
+      <w:r>
+        <w:t>.</w:t>
+      </w:r>
+    </w:p>
+    <w:p>
+      <w:r>
+        <w:t xml:space="preserve">Przebieg każdej rundy </w:t>
+      </w:r>
+      <w:r>
+        <w:t xml:space="preserve">rozpoczyna się od </w:t>
+      </w:r>
+      <w:r>
+        <w:t>zan</w:t>
+      </w:r>
+      <w:r>
+        <w:t>iesienia</w:t>
+      </w:r>
+      <w:r>
+        <w:t xml:space="preserve"> swo</w:t>
+      </w:r>
+      <w:r>
+        <w:t>ich</w:t>
+      </w:r>
+      <w:r>
+        <w:t xml:space="preserve"> układan</w:t>
+      </w:r>
+      <w:r>
+        <w:t>ek</w:t>
       </w:r>
       <w:r>
         <w:t xml:space="preserve"> </w:t>
       </w:r>
       <w:r>
-        <w:t xml:space="preserve">Organizowaniem oficjalnych zawodów w tej dyscyplinie zajmuje się </w:t>
-      </w:r>
-      <w:r>
-        <w:t>organizacja międzynarodowa</w:t>
-      </w:r>
-      <w:r>
-        <w:t xml:space="preserve"> WCA</w:t>
-      </w:r>
-      <w:r>
-        <w:t xml:space="preserve">. Oficjalne zawody przebiegają według zasad oraz regulacji ustalanych przez WCA. </w:t>
+        <w:t>przez zawodników</w:t>
+      </w:r>
+      <w:r>
+        <w:t xml:space="preserve"> do miejsca mieszania</w:t>
+      </w:r>
+      <w:r>
+        <w:t>. Następnie zawodnicy</w:t>
+      </w:r>
+      <w:r>
+        <w:t xml:space="preserve"> udają się do poczekalni</w:t>
+      </w:r>
+      <w:r>
+        <w:t xml:space="preserve">. </w:t>
+      </w:r>
+      <w:r>
+        <w:t>Układanki są mieszane według ustalonych sekwencji mieszających</w:t>
+      </w:r>
+      <w:r>
+        <w:t xml:space="preserve">, przy czym każdy zawodnik otrzymuje </w:t>
+      </w:r>
+      <w:r>
+        <w:t xml:space="preserve">swoją </w:t>
+      </w:r>
+      <w:r>
+        <w:t>układankę pomieszaną w ten sam sposób</w:t>
+      </w:r>
+      <w:r>
+        <w:t>, jednakże każda próba rundy ma swoją sekwencje mieszającą</w:t>
+      </w:r>
+      <w:r>
+        <w:t>. Pomieszane układanki są zabierane</w:t>
+      </w:r>
+      <w:r>
+        <w:t xml:space="preserve"> na bieżąco</w:t>
+      </w:r>
+      <w:r>
+        <w:t xml:space="preserve"> przez wyznaczonych do tego sędziów. </w:t>
+      </w:r>
+      <w:r>
+        <w:t xml:space="preserve">Sędzia z układanką </w:t>
+      </w:r>
+      <w:r>
+        <w:t>wywołuj</w:t>
+      </w:r>
+      <w:r>
+        <w:t xml:space="preserve">e odpowiedniego </w:t>
+      </w:r>
+      <w:r>
+        <w:t>zawodnik</w:t>
+      </w:r>
+      <w:r>
+        <w:t>a</w:t>
+      </w:r>
+      <w:r>
+        <w:t xml:space="preserve"> z poczekalni oraz udaj</w:t>
+      </w:r>
+      <w:r>
+        <w:t>e</w:t>
+      </w:r>
+      <w:r>
+        <w:t xml:space="preserve"> się z nim</w:t>
+      </w:r>
+      <w:r>
+        <w:t xml:space="preserve"> </w:t>
+      </w:r>
+      <w:r>
+        <w:t>do stanowisk</w:t>
+      </w:r>
+      <w:r>
+        <w:t xml:space="preserve">a </w:t>
+      </w:r>
+      <w:r>
+        <w:t>startow</w:t>
+      </w:r>
+      <w:r>
+        <w:t xml:space="preserve">ego </w:t>
+      </w:r>
+      <w:r>
+        <w:t>składając</w:t>
+      </w:r>
+      <w:r>
+        <w:t>ego</w:t>
+      </w:r>
+      <w:r>
+        <w:t xml:space="preserve"> się ze stołu na którym rozłożona jest mata wraz ze specjalnym miernikiem czasu</w:t>
+      </w:r>
+      <w:r>
+        <w:t xml:space="preserve"> </w:t>
+      </w:r>
+      <w:r>
+        <w:t>określanym</w:t>
+      </w:r>
+      <w:r>
+        <w:t xml:space="preserve"> potocznie </w:t>
+      </w:r>
+      <w:r>
+        <w:t xml:space="preserve">jako </w:t>
+      </w:r>
+      <w:r>
+        <w:t>„timer”</w:t>
+      </w:r>
+      <w:r>
+        <w:t>.</w:t>
+      </w:r>
+      <w:r>
+        <w:t xml:space="preserve"> Następuje procedura układania układanki, po której zawodnik wraca do </w:t>
+      </w:r>
+      <w:r>
+        <w:lastRenderedPageBreak/>
+        <w:t>poczekalni i oczekuje na kolejne wywołanie, a sędzia</w:t>
+      </w:r>
+      <w:r>
+        <w:t xml:space="preserve"> zabiera układankę z powrotem do miejsca mieszania</w:t>
+      </w:r>
+      <w:r>
+        <w:t>. Proces powtarza się do momentu, kiedy zawodnik wykona wszystkie próby</w:t>
+      </w:r>
+      <w:r>
+        <w:t>.</w:t>
+      </w:r>
+    </w:p>
+    <w:p>
+      <w:r>
+        <w:t xml:space="preserve">Zajęte przez zawodnika miejsce w danej rundzie na oficjalnych zawodach </w:t>
+      </w:r>
+      <w:r>
+        <w:t xml:space="preserve">dla większości układanek </w:t>
+      </w:r>
+      <w:r>
+        <w:t>jest ustalane na podstawie średniego czasu trzech środkowych ułożeń kostki z pięciu prób.</w:t>
       </w:r>
     </w:p>
     <w:p/>
@@ -4216,374 +4431,115 @@
         <w:pStyle w:val="Nagwek3"/>
       </w:pPr>
       <w:r>
-        <w:t>Przebieg zawodów</w:t>
-      </w:r>
-    </w:p>
-    <w:p>
-      <w:r>
-        <w:t>Na każd</w:t>
-      </w:r>
-      <w:r>
-        <w:t>e</w:t>
-      </w:r>
-      <w:r>
-        <w:t xml:space="preserve"> oficjaln</w:t>
-      </w:r>
-      <w:r>
-        <w:t>e</w:t>
-      </w:r>
-      <w:r>
-        <w:t xml:space="preserve"> zawod</w:t>
-      </w:r>
-      <w:r>
-        <w:t>y</w:t>
-      </w:r>
-      <w:r>
-        <w:t xml:space="preserve"> są określ</w:t>
-      </w:r>
-      <w:r>
-        <w:t>a</w:t>
-      </w:r>
-      <w:r>
-        <w:t>ne układanki w jakich odbywa się rywalizacja, przy czym obecnie mogą być to tylko układanki wybrane z siedemnastu oficjalnych konkurencji. Warto wspomnieć, że standardowa kostka Rubika nie jest obowiązkową układanką</w:t>
+        <w:t>Procedura układania</w:t>
+      </w:r>
+    </w:p>
+    <w:p>
+      <w:r>
+        <w:t xml:space="preserve">Cała procedura układania jest nadzorowana przez sędziego, tak aby uniemożliwić potencjalne oszustwa. </w:t>
+      </w:r>
+      <w:r>
+        <w:t>Układanka zakryta pudełkiem ustawiana jest przed zawodnikiem na macie</w:t>
+      </w:r>
+      <w:r>
+        <w:t xml:space="preserve"> przez sędziego</w:t>
+      </w:r>
+      <w:r>
+        <w:t>. W momencie kiedy zawodnik zgłosi gotowość</w:t>
       </w:r>
       <w:r>
         <w:t>,</w:t>
       </w:r>
       <w:r>
-        <w:t xml:space="preserve"> w której odbywa się rywalizacja na każdych zawodach, ale jest ona zdecydowanie </w:t>
-      </w:r>
-      <w:r>
-        <w:t xml:space="preserve">najczęściej pojawiąjącą się </w:t>
-      </w:r>
-      <w:r>
-        <w:t>układanką</w:t>
+        <w:t xml:space="preserve"> sędzia odkrywa układankę</w:t>
+      </w:r>
+      <w:r>
+        <w:t xml:space="preserve">. Rozpoczyna się tak zwana </w:t>
+      </w:r>
+      <w:r>
+        <w:t>„</w:t>
+      </w:r>
+      <w:r>
+        <w:t>inspekcja</w:t>
+      </w:r>
+      <w:r>
+        <w:t>”</w:t>
+      </w:r>
+      <w:r>
+        <w:t xml:space="preserve">, w której zawodnik ma </w:t>
+      </w:r>
+      <w:r>
+        <w:t>piętnaście</w:t>
+      </w:r>
+      <w:r>
+        <w:t xml:space="preserve"> sekund na obejrzenie </w:t>
+      </w:r>
+      <w:r>
+        <w:t>pomieszanej układanki</w:t>
+      </w:r>
+      <w:r>
+        <w:t xml:space="preserve"> przed rozpoczęciem układania.</w:t>
+      </w:r>
+      <w:r>
+        <w:t xml:space="preserve"> Czas inspekcji jest sprawdzany przez sędziego za pomocą osobnego stopera. Dodatkowo sędzia informuje zawodnika w momencie upływu ośmiu oraz dwunastu sekund czasu inspekcji. </w:t>
+      </w:r>
+      <w:r>
+        <w:t xml:space="preserve">Zawodnik powinien rozpocząć układanie poprzez uruchomienie </w:t>
+      </w:r>
+      <w:r>
+        <w:t xml:space="preserve">miernika czasu </w:t>
+      </w:r>
+      <w:r>
+        <w:t xml:space="preserve">przed </w:t>
+      </w:r>
+      <w:r>
+        <w:t>upływem</w:t>
+      </w:r>
+      <w:r>
+        <w:t xml:space="preserve"> czasu przeznaczonego na inspekcję. W przypadku, gdy zawodnik przekroczy limit piętnastu sekund inspekcji, na zawodnika zostaje nałożona kara w postaci dwóch sekund dodanych do końcowego wyniku. Jeżeli zawodnik </w:t>
+      </w:r>
+      <w:r>
+        <w:t>po przekroczeniu limitu piętnastu sekund inspekcji nie rozpocznie ułożenia przez kolejne dwie sekundy, ułożenie zostaje uznane za nieważne co jest określane poprzez skrót „DNF”</w:t>
+      </w:r>
+      <w:r>
+        <w:t xml:space="preserve">, który rozwija </w:t>
+      </w:r>
+      <w:r>
+        <w:t>się do</w:t>
       </w:r>
       <w:r>
         <w:t xml:space="preserve"> </w:t>
       </w:r>
       <w:r>
-        <w:t xml:space="preserve">na zawodach. Zawody są podzielone na rundy. W każdej rundzie odbywa się rywalizacja w danej układance, przy czym rywalizacja w </w:t>
-      </w:r>
-      <w:r>
-        <w:t>jednej</w:t>
-      </w:r>
-      <w:r>
-        <w:t xml:space="preserve"> układance może obejmować więcej niż jedną rundę</w:t>
+        <w:t xml:space="preserve">angielskiej frazy </w:t>
+      </w:r>
+      <w:r>
+        <w:t>„</w:t>
+      </w:r>
+      <w:r>
+        <w:t>d</w:t>
+      </w:r>
+      <w:r>
+        <w:t>id not finished”.</w:t>
+      </w:r>
+      <w:r>
+        <w:t xml:space="preserve"> Zawodnik, który rozpoczął ułożenie powinien rozwiązać układankę, a następnie zatrzymać </w:t>
+      </w:r>
+      <w:r>
+        <w:t>miernik czasu</w:t>
+      </w:r>
+      <w:r>
+        <w:t>. Po ułożeniu sędzia zapisuje czas z miernika czasu</w:t>
       </w:r>
       <w:r>
         <w:t>.</w:t>
       </w:r>
     </w:p>
     <w:p>
-      <w:r>
-        <w:t xml:space="preserve">Przebieg każdej rundy </w:t>
-      </w:r>
-      <w:r>
-        <w:t xml:space="preserve">rozpoczyna się od </w:t>
-      </w:r>
-      <w:r>
-        <w:t>zan</w:t>
-      </w:r>
-      <w:r>
-        <w:t>iesienia</w:t>
-      </w:r>
-      <w:r>
-        <w:t xml:space="preserve"> swo</w:t>
-      </w:r>
-      <w:r>
-        <w:t>ich</w:t>
-      </w:r>
-      <w:r>
-        <w:t xml:space="preserve"> układan</w:t>
-      </w:r>
-      <w:r>
-        <w:t>ek</w:t>
-      </w:r>
-      <w:r>
-        <w:t xml:space="preserve"> </w:t>
-      </w:r>
-      <w:r>
-        <w:t>przez zawodników</w:t>
-      </w:r>
-      <w:r>
-        <w:t xml:space="preserve"> do miejsca mieszania</w:t>
-      </w:r>
-      <w:r>
-        <w:t>. Następnie zawodnicy</w:t>
-      </w:r>
-      <w:r>
-        <w:t xml:space="preserve"> udają się do poczekalni</w:t>
-      </w:r>
-      <w:r>
-        <w:t xml:space="preserve">. </w:t>
-      </w:r>
-      <w:r>
-        <w:t>Układanki są mieszane według ustalonych sekwencji mieszających</w:t>
-      </w:r>
-      <w:r>
-        <w:t xml:space="preserve">, przy czym każdy zawodnik otrzymuje </w:t>
-      </w:r>
-      <w:r>
-        <w:t xml:space="preserve">swoją </w:t>
-      </w:r>
-      <w:r>
-        <w:t>układankę pomieszaną w ten sam sposób</w:t>
-      </w:r>
-      <w:r>
-        <w:t>, jednakże każda próba rundy ma swoją sekwencje mieszającą</w:t>
-      </w:r>
-      <w:r>
-        <w:t>. Pomieszane układanki są zabierane</w:t>
-      </w:r>
-      <w:r>
-        <w:t xml:space="preserve"> na bieżąco</w:t>
-      </w:r>
-      <w:r>
-        <w:t xml:space="preserve"> przez wyznaczonych do tego sędziów. </w:t>
-      </w:r>
-      <w:r>
-        <w:t xml:space="preserve">Sędzia z układanką </w:t>
-      </w:r>
-      <w:r>
-        <w:t>wywołuj</w:t>
-      </w:r>
-      <w:r>
-        <w:t xml:space="preserve">e odpowiedniego </w:t>
-      </w:r>
-      <w:r>
-        <w:t>zawodnik</w:t>
-      </w:r>
-      <w:r>
-        <w:t>a</w:t>
-      </w:r>
-      <w:r>
-        <w:t xml:space="preserve"> z poczekalni oraz udaj</w:t>
-      </w:r>
-      <w:r>
-        <w:t>e</w:t>
-      </w:r>
-      <w:r>
-        <w:t xml:space="preserve"> się z nim</w:t>
-      </w:r>
-      <w:r>
-        <w:t xml:space="preserve"> </w:t>
-      </w:r>
-      <w:r>
-        <w:t>do stanowisk</w:t>
-      </w:r>
-      <w:r>
-        <w:t xml:space="preserve">a </w:t>
-      </w:r>
-      <w:r>
-        <w:t>startow</w:t>
-      </w:r>
-      <w:r>
-        <w:t xml:space="preserve">ego </w:t>
-      </w:r>
-      <w:r>
-        <w:t>składając</w:t>
-      </w:r>
-      <w:r>
-        <w:t>ego</w:t>
-      </w:r>
-      <w:r>
-        <w:t xml:space="preserve"> się ze stołu na którym rozłożona jest mata wraz ze specjalnym miernikiem czasu</w:t>
-      </w:r>
-      <w:r>
-        <w:t xml:space="preserve"> </w:t>
-      </w:r>
-      <w:r>
-        <w:t>określanym</w:t>
-      </w:r>
-      <w:r>
-        <w:t xml:space="preserve"> potocznie </w:t>
-      </w:r>
-      <w:r>
-        <w:t xml:space="preserve">jako </w:t>
-      </w:r>
-      <w:r>
-        <w:t>„timer”</w:t>
-      </w:r>
-      <w:r>
-        <w:t>.</w:t>
-      </w:r>
-      <w:r>
-        <w:t xml:space="preserve"> Następuje procedura układania układanki, po której zawodnik wraca do poczekalni i oczekuje na kolejne wywołanie, a sędzia</w:t>
-      </w:r>
-      <w:r>
-        <w:t xml:space="preserve"> zabiera układankę z powrotem do miejsca mieszania</w:t>
-      </w:r>
-      <w:r>
-        <w:t>. Proces powtarza się do momentu, kiedy zawodnik wykona wszystkie próby</w:t>
-      </w:r>
-      <w:r>
-        <w:t>.</w:t>
-      </w:r>
-    </w:p>
-    <w:p>
-      <w:r>
-        <w:t>Zajęte przez zawodnika miejsce w</w:t>
-      </w:r>
-      <w:r>
-        <w:t xml:space="preserve"> danej rund</w:t>
-      </w:r>
-      <w:r>
-        <w:t xml:space="preserve">zie </w:t>
-      </w:r>
-      <w:r>
-        <w:t xml:space="preserve">na oficjalnych zawodach </w:t>
-      </w:r>
-      <w:r>
-        <w:t xml:space="preserve">dla większości układanek </w:t>
-      </w:r>
-      <w:r>
-        <w:t xml:space="preserve">jest </w:t>
-      </w:r>
-      <w:r>
-        <w:t xml:space="preserve">ustalane </w:t>
-      </w:r>
-      <w:r>
-        <w:t>na podstawie średniego czasu trzech środkowych ułożeń kostki z pięciu prób.</w:t>
-      </w:r>
-    </w:p>
-    <w:p/>
-    <w:p>
       <w:pPr>
         <w:pStyle w:val="Nagwek3"/>
       </w:pPr>
       <w:r>
-        <w:t>Procedura układania</w:t>
-      </w:r>
-    </w:p>
-    <w:p>
-      <w:r>
-        <w:t xml:space="preserve">Cała procedura układania jest nadzorowana przez sędziego, tak aby uniemożliwić potencjalne oszustwa. </w:t>
-      </w:r>
-      <w:r>
-        <w:t>Układanka zakryta pudełkiem ustawiana jest przed zawodnikiem na macie</w:t>
-      </w:r>
-      <w:r>
-        <w:t xml:space="preserve"> przez sędziego</w:t>
-      </w:r>
-      <w:r>
-        <w:t>. W momencie kiedy zawodnik zgłosi gotowość</w:t>
-      </w:r>
-      <w:r>
-        <w:t>,</w:t>
-      </w:r>
-      <w:r>
-        <w:t xml:space="preserve"> sędzia odkrywa układankę</w:t>
-      </w:r>
-      <w:r>
-        <w:t xml:space="preserve">. Rozpoczyna się tak zwana </w:t>
-      </w:r>
-      <w:r>
-        <w:t>„</w:t>
-      </w:r>
-      <w:r>
-        <w:t>inspekcja</w:t>
-      </w:r>
-      <w:r>
-        <w:t>”</w:t>
-      </w:r>
-      <w:r>
-        <w:t xml:space="preserve">, w której zawodnik ma </w:t>
-      </w:r>
-      <w:r>
-        <w:t>piętnaście</w:t>
-      </w:r>
-      <w:r>
-        <w:t xml:space="preserve"> sekund na obejrzenie </w:t>
-      </w:r>
-      <w:r>
-        <w:t>pomieszanej układanki</w:t>
-      </w:r>
-      <w:r>
-        <w:t xml:space="preserve"> przed rozpoczęciem układania.</w:t>
-      </w:r>
-      <w:r>
-        <w:t xml:space="preserve"> Czas inspekcji jest sprawdzany przez sędziego za pomocą osobnego stopera. Dodatkowo sędzia informuje zawodnika w momencie upływu ośmiu oraz dwunastu sekund czasu inspekcji. </w:t>
-      </w:r>
-      <w:r>
-        <w:t xml:space="preserve">Zawodnik powinien rozpocząć układanie poprzez uruchomienie </w:t>
-      </w:r>
-      <w:r>
-        <w:t>miernik</w:t>
-      </w:r>
-      <w:r>
-        <w:t>a</w:t>
-      </w:r>
-      <w:r>
-        <w:t xml:space="preserve"> czasu </w:t>
-      </w:r>
-      <w:r>
-        <w:t xml:space="preserve">przed </w:t>
-      </w:r>
-      <w:r>
-        <w:t>upływem</w:t>
-      </w:r>
-      <w:r>
-        <w:t xml:space="preserve"> czasu przeznaczonego na inspekcję. W przypadku, gdy zawodnik przekroczy limit piętnastu sekund inspekcji, na zawodnika zostaje nałożona kara w postaci dwóch sekund dodanych do </w:t>
-      </w:r>
-      <w:r>
-        <w:lastRenderedPageBreak/>
-        <w:t xml:space="preserve">końcowego wyniku. Jeżeli zawodnik </w:t>
-      </w:r>
-      <w:r>
-        <w:t xml:space="preserve">po przekroczeniu </w:t>
-      </w:r>
-      <w:r>
-        <w:t>limit</w:t>
-      </w:r>
-      <w:r>
-        <w:t>u</w:t>
-      </w:r>
-      <w:r>
-        <w:t xml:space="preserve"> piętnastu sekund inspekcji</w:t>
-      </w:r>
-      <w:r>
-        <w:t xml:space="preserve"> nie rozpocznie ułożenia przez kolejne dwie sekundy, ułożenie zostaje uznane za nieważne co jest określane poprzez skrót „DNF”</w:t>
-      </w:r>
-      <w:r>
-        <w:t xml:space="preserve">, który rozwija </w:t>
-      </w:r>
-      <w:r>
-        <w:t>się do</w:t>
-      </w:r>
-      <w:r>
-        <w:t xml:space="preserve"> </w:t>
-      </w:r>
-      <w:r>
-        <w:t xml:space="preserve">angielskiej frazy </w:t>
-      </w:r>
-      <w:r>
-        <w:t>„</w:t>
-      </w:r>
-      <w:r>
-        <w:t>d</w:t>
-      </w:r>
-      <w:r>
-        <w:t>id not finished”.</w:t>
-      </w:r>
-      <w:r>
-        <w:t xml:space="preserve"> Zawodnik, który rozpoczął ułożenie powinien rozwiązać układankę, a następnie zatrzymać </w:t>
-      </w:r>
-      <w:r>
-        <w:t>miernik czasu</w:t>
-      </w:r>
-      <w:r>
-        <w:t>. Po ułożeniu sędzia zapisuje czas z miernika czasu</w:t>
-      </w:r>
-      <w:r>
-        <w:t>.</w:t>
-      </w:r>
-    </w:p>
-    <w:p>
-      <w:pPr>
-        <w:pStyle w:val="Nagwek3"/>
-      </w:pPr>
-      <w:r>
         <w:t>Sekwencje mieszające</w:t>
       </w:r>
     </w:p>
@@ -4612,16 +4568,7 @@
         <w:t xml:space="preserve"> losowo</w:t>
       </w:r>
       <w:r>
-        <w:t xml:space="preserve"> </w:t>
-      </w:r>
-      <w:r>
-        <w:t>przed zawodami</w:t>
-      </w:r>
-      <w:r>
-        <w:t xml:space="preserve"> </w:t>
-      </w:r>
-      <w:r>
-        <w:t>za pomocą oprogramowania komputerowego przez osobę odpowiedzialną za poprawny przebieg oficjalnych zawodów, czyli przez delegata WCA.</w:t>
+        <w:t xml:space="preserve"> przed zawodami za pomocą oprogramowania komputerowego przez osobę odpowiedzialną za poprawny przebieg oficjalnych zawodów, czyli przez delegata WCA.</w:t>
       </w:r>
       <w:r>
         <w:t xml:space="preserve"> </w:t>
@@ -4654,11 +4601,11 @@
         <w:pStyle w:val="Nagwek1"/>
         <w:ind w:hanging="432"/>
       </w:pPr>
-      <w:bookmarkStart w:id="7" w:name="_Toc151923326"/>
+      <w:bookmarkStart w:id="8" w:name="_Toc151923326"/>
       <w:r>
         <w:t>Przegląd istniejących rozwiązań</w:t>
       </w:r>
-      <w:bookmarkEnd w:id="7"/>
+      <w:bookmarkEnd w:id="8"/>
     </w:p>
     <w:p>
       <w:r>
@@ -4668,7 +4615,40 @@
         <w:t xml:space="preserve">zostaną przedstawione </w:t>
       </w:r>
       <w:r>
-        <w:t>najpopularniejsze istniejące rozwiązania w formie narzędzi informatycznych dotyczące wspomagania treningu układania kostki Rubika. Zostaną przedstawione zarówno typowe cechy tych narzędzi wynikające ze specyfiki oraz zwyczajów dyscypliny jak i cechy, dzięki którym się wyróżniają.</w:t>
+        <w:t xml:space="preserve">najpopularniejsze </w:t>
+      </w:r>
+      <w:r>
+        <w:t xml:space="preserve">rodzaje </w:t>
+      </w:r>
+      <w:r>
+        <w:t>istniejąc</w:t>
+      </w:r>
+      <w:r>
+        <w:t xml:space="preserve">ych </w:t>
+      </w:r>
+      <w:r>
+        <w:t>rozwiąza</w:t>
+      </w:r>
+      <w:r>
+        <w:t xml:space="preserve">ń </w:t>
+      </w:r>
+      <w:r>
+        <w:t>w formie narzędzi informatycznych dotyczące wspomagania treningu układania kostki Rubika. Zostaną przedstawione zarówno typowe cechy tych narzędzi wynikające ze specyfiki oraz zwyczajów dyscypliny jak i cechy, dzięki którym się wyróżniają.</w:t>
+      </w:r>
+    </w:p>
+    <w:p>
+      <w:r>
+        <w:t xml:space="preserve">Obecnie w Internecie można znaleźć dużą liczbę aplikacji służących do wspomagania treningu układania kostki Rubika w różny sposób. Są to aplikacje w formie zarówno </w:t>
+      </w:r>
+      <w:r>
+        <w:lastRenderedPageBreak/>
+        <w:t xml:space="preserve">aplikacji desktopowych, stron internetowych jak i aplikacji mobilnych. Aplikacje te w zróżnicowany sposób podchodzą do samego procesu trenowania układania kostki Rubika oraz oferują różnego rodzaju </w:t>
+      </w:r>
+      <w:r>
+        <w:t>funkcjonalności</w:t>
+      </w:r>
+      <w:r>
+        <w:t>.</w:t>
       </w:r>
     </w:p>
     <w:p/>
@@ -4677,12 +4657,32 @@
         <w:pStyle w:val="Nagwek2"/>
       </w:pPr>
       <w:r>
-        <w:t>Strona csTimer.net</w:t>
-      </w:r>
-    </w:p>
-    <w:p>
-      <w:r>
-        <w:t>Treść</w:t>
+        <w:t>Aplikacj</w:t>
+      </w:r>
+      <w:r>
+        <w:t>e</w:t>
+      </w:r>
+      <w:r>
+        <w:t xml:space="preserve"> typu „timer”</w:t>
+      </w:r>
+    </w:p>
+    <w:p>
+      <w:r>
+        <w:t xml:space="preserve">Najbardziej powszechnym typem narzędzia wspomagającego trening układania kostki Rubika są aplikacje typu „timer”. Założeniem tego typu aplikacji jest </w:t>
+      </w:r>
+      <w:r>
+        <w:t xml:space="preserve">odwzorowanie funkcjonalności oraz doświadczeń jakie oferuje fizyczne </w:t>
+      </w:r>
+      <w:r>
+        <w:t xml:space="preserve">specjalne </w:t>
+      </w:r>
+      <w:r>
+        <w:t>urządzenie będące miernikiem czasu przeznaczone do mierzenia czasu układania układanek.</w:t>
+      </w:r>
+    </w:p>
+    <w:p>
+      <w:r>
+        <w:t>Głównymi funkcjonalnościami aplikacji typu „timer” są: uruchamianie i zatrzymywanie mierzenia czasu układania układanki za pomocą klawiszy klawiatury (w szczególności klawisza spacji) lub ekranu dotykowego smartphone’a, zapisywanie czasów ułożeń układanki oraz przedstawianie danych statystycznych w celu podsumowania uzyskiwanych wyników, generowanie i wyświetlanie sekwencji mieszającej.</w:t>
       </w:r>
     </w:p>
     <w:p/>
@@ -4691,7 +4691,19 @@
         <w:pStyle w:val="Nagwek2"/>
       </w:pPr>
       <w:r>
-        <w:t>Strona jpemr.net</w:t>
+        <w:t>Aplikacj</w:t>
+      </w:r>
+      <w:r>
+        <w:t>e</w:t>
+      </w:r>
+      <w:r>
+        <w:t xml:space="preserve"> wspomagając</w:t>
+      </w:r>
+      <w:r>
+        <w:t>e</w:t>
+      </w:r>
+      <w:r>
+        <w:t xml:space="preserve"> naukę metody „CFOP”</w:t>
       </w:r>
     </w:p>
     <w:p>
@@ -4723,78 +4735,77 @@
         <w:pStyle w:val="Nagwek1"/>
         <w:ind w:hanging="432"/>
       </w:pPr>
-      <w:bookmarkStart w:id="8" w:name="_Toc151923331"/>
-      <w:r>
-        <w:lastRenderedPageBreak/>
+      <w:bookmarkStart w:id="9" w:name="_Toc151923331"/>
+      <w:r>
         <w:t>Problem i metoda rozwiązania</w:t>
       </w:r>
-      <w:bookmarkEnd w:id="8"/>
+      <w:bookmarkEnd w:id="9"/>
     </w:p>
     <w:p>
       <w:pPr>
         <w:pStyle w:val="Nagwek1"/>
         <w:ind w:hanging="432"/>
       </w:pPr>
-      <w:bookmarkStart w:id="9" w:name="_Toc151923332"/>
+      <w:bookmarkStart w:id="10" w:name="_Toc151923332"/>
       <w:r>
         <w:t>Wymagania</w:t>
       </w:r>
-      <w:bookmarkEnd w:id="9"/>
+      <w:bookmarkEnd w:id="10"/>
     </w:p>
     <w:p>
       <w:pPr>
         <w:pStyle w:val="Nagwek1"/>
         <w:ind w:hanging="432"/>
       </w:pPr>
-      <w:bookmarkStart w:id="10" w:name="_Toc151923333"/>
+      <w:bookmarkStart w:id="11" w:name="_Toc151923333"/>
       <w:r>
         <w:t>Wybór technologii</w:t>
       </w:r>
-      <w:bookmarkEnd w:id="10"/>
+      <w:bookmarkEnd w:id="11"/>
     </w:p>
     <w:p>
       <w:pPr>
         <w:pStyle w:val="Nagwek1"/>
         <w:ind w:hanging="432"/>
       </w:pPr>
-      <w:bookmarkStart w:id="11" w:name="_Toc151923334"/>
+      <w:bookmarkStart w:id="12" w:name="_Toc151923334"/>
       <w:r>
         <w:t>Projekt narzędzia</w:t>
       </w:r>
-      <w:bookmarkEnd w:id="11"/>
+      <w:bookmarkEnd w:id="12"/>
     </w:p>
     <w:p>
       <w:pPr>
         <w:pStyle w:val="Nagwek1"/>
         <w:ind w:hanging="432"/>
       </w:pPr>
-      <w:bookmarkStart w:id="12" w:name="_Toc151923335"/>
+      <w:bookmarkStart w:id="13" w:name="_Toc151923335"/>
       <w:r>
         <w:t>Opis implementacji</w:t>
       </w:r>
-      <w:bookmarkEnd w:id="12"/>
+      <w:bookmarkEnd w:id="13"/>
     </w:p>
     <w:p>
       <w:pPr>
         <w:pStyle w:val="Nagwek1"/>
         <w:ind w:hanging="432"/>
       </w:pPr>
-      <w:bookmarkStart w:id="13" w:name="_Toc151923336"/>
+      <w:bookmarkStart w:id="14" w:name="_Toc151923336"/>
       <w:r>
         <w:t>Opis narzędzia</w:t>
       </w:r>
-      <w:bookmarkEnd w:id="13"/>
+      <w:bookmarkEnd w:id="14"/>
     </w:p>
     <w:p>
       <w:pPr>
         <w:pStyle w:val="Nagwek1"/>
         <w:ind w:hanging="432"/>
       </w:pPr>
-      <w:bookmarkStart w:id="14" w:name="_Toc151923337"/>
+      <w:bookmarkStart w:id="15" w:name="_Toc151923337"/>
       <w:r>
         <w:t>Testy</w:t>
       </w:r>
-      <w:bookmarkEnd w:id="14"/>
+      <w:bookmarkEnd w:id="15"/>
     </w:p>
     <w:p/>
     <w:p>
@@ -4804,16 +4815,16 @@
           <w:lang w:val="en-US"/>
         </w:rPr>
       </w:pPr>
-      <w:bookmarkStart w:id="15" w:name="_Toc151923338"/>
+      <w:bookmarkStart w:id="16" w:name="_Toc151923338"/>
       <w:r>
         <w:rPr>
           <w:lang w:val="en-US"/>
         </w:rPr>
         <w:t>Zakończenie</w:t>
       </w:r>
-      <w:bookmarkEnd w:id="15"/>
-    </w:p>
-    <w:bookmarkStart w:id="16" w:name="_Toc151923339" w:displacedByCustomXml="next"/>
+      <w:bookmarkEnd w:id="16"/>
+    </w:p>
+    <w:bookmarkStart w:id="17" w:name="_Toc151923339" w:displacedByCustomXml="next"/>
     <w:sdt>
       <w:sdtPr>
         <w:rPr>
@@ -4842,7 +4853,7 @@
             </w:rPr>
             <w:t>Bibliografia</w:t>
           </w:r>
-          <w:bookmarkEnd w:id="16"/>
+          <w:bookmarkEnd w:id="17"/>
         </w:p>
         <w:sdt>
           <w:sdtPr>
@@ -5046,6 +5057,7 @@
                         <w:noProof/>
                         <w:lang w:val="en-US"/>
                       </w:rPr>
+                      <w:lastRenderedPageBreak/>
                       <w:t xml:space="preserve">[4] </w:t>
                     </w:r>
                   </w:p>
@@ -5116,14 +5128,14 @@
           <w:lang w:val="en-US"/>
         </w:rPr>
       </w:pPr>
-      <w:bookmarkStart w:id="17" w:name="_Toc151923340"/>
+      <w:bookmarkStart w:id="18" w:name="_Toc151923340"/>
       <w:r>
         <w:rPr>
           <w:lang w:val="en-US"/>
         </w:rPr>
         <w:t>Spis rysunków</w:t>
       </w:r>
-      <w:bookmarkEnd w:id="17"/>
+      <w:bookmarkEnd w:id="18"/>
     </w:p>
     <w:p>
       <w:pPr>
@@ -5132,14 +5144,14 @@
           <w:lang w:val="en-US"/>
         </w:rPr>
       </w:pPr>
-      <w:bookmarkStart w:id="18" w:name="_Toc151923341"/>
+      <w:bookmarkStart w:id="19" w:name="_Toc151923341"/>
       <w:r>
         <w:rPr>
           <w:lang w:val="en-US"/>
         </w:rPr>
         <w:t>Spis tabel</w:t>
       </w:r>
-      <w:bookmarkEnd w:id="18"/>
+      <w:bookmarkEnd w:id="19"/>
     </w:p>
     <w:p>
       <w:pPr>
@@ -5148,14 +5160,14 @@
           <w:lang w:val="en-US"/>
         </w:rPr>
       </w:pPr>
-      <w:bookmarkStart w:id="19" w:name="_Toc151923342"/>
+      <w:bookmarkStart w:id="20" w:name="_Toc151923342"/>
       <w:r>
         <w:rPr>
           <w:lang w:val="en-US"/>
         </w:rPr>
         <w:t>Załącznik</w:t>
       </w:r>
-      <w:bookmarkEnd w:id="19"/>
+      <w:bookmarkEnd w:id="20"/>
     </w:p>
     <w:p>
       <w:pPr>
@@ -7225,7 +7237,6 @@
   <w:style w:type="character" w:default="1" w:styleId="Domylnaczcionkaakapitu">
     <w:name w:val="Default Paragraph Font"/>
     <w:uiPriority w:val="1"/>
-    <w:semiHidden/>
     <w:unhideWhenUsed/>
   </w:style>
   <w:style w:type="table" w:default="1" w:styleId="Standardowy">

</xml_diff>